<commit_message>
Atualizacao de Documentos UseCase DiagramaClasses Requisitos
</commit_message>
<xml_diff>
--- a/Documentação/Levantamento de Requisitos.docx
+++ b/Documentação/Levantamento de Requisitos.docx
@@ -4,7 +4,6 @@
   <w:body>
     <w:p>
       <w:pPr>
-        <w:jc w:val="both"/>
         <w:rPr>
           <w:rFonts w:asciiTheme="majorHAnsi" w:hAnsiTheme="majorHAnsi" w:cstheme="majorHAnsi"/>
           <w:sz w:val="28"/>
@@ -20,7 +19,21 @@
     </w:p>
     <w:p>
       <w:pPr>
-        <w:jc w:val="both"/>
+        <w:rPr>
+          <w:rFonts w:asciiTheme="majorHAnsi" w:hAnsiTheme="majorHAnsi" w:cstheme="majorHAnsi"/>
+          <w:sz w:val="28"/>
+        </w:rPr>
+      </w:pPr>
+      <w:r>
+        <w:rPr>
+          <w:rFonts w:asciiTheme="majorHAnsi" w:hAnsiTheme="majorHAnsi" w:cstheme="majorHAnsi"/>
+          <w:sz w:val="28"/>
+        </w:rPr>
+        <w:t>(Requisitos Funcionais)</w:t>
+      </w:r>
+    </w:p>
+    <w:p>
+      <w:pPr>
         <w:rPr>
           <w:rFonts w:asciiTheme="majorHAnsi" w:hAnsiTheme="majorHAnsi" w:cstheme="majorHAnsi"/>
         </w:rPr>
@@ -52,7 +65,6 @@
     </w:p>
     <w:p>
       <w:pPr>
-        <w:jc w:val="both"/>
         <w:rPr>
           <w:rFonts w:asciiTheme="majorHAnsi" w:hAnsiTheme="majorHAnsi" w:cstheme="majorHAnsi"/>
         </w:rPr>
@@ -78,7 +90,6 @@
     </w:p>
     <w:p>
       <w:pPr>
-        <w:jc w:val="both"/>
         <w:rPr>
           <w:rFonts w:asciiTheme="majorHAnsi" w:hAnsiTheme="majorHAnsi" w:cstheme="majorHAnsi"/>
         </w:rPr>
@@ -92,7 +103,6 @@
     </w:p>
     <w:p>
       <w:pPr>
-        <w:jc w:val="both"/>
         <w:rPr>
           <w:rFonts w:asciiTheme="majorHAnsi" w:hAnsiTheme="majorHAnsi" w:cstheme="majorHAnsi"/>
         </w:rPr>
@@ -106,7 +116,6 @@
     </w:p>
     <w:p>
       <w:pPr>
-        <w:jc w:val="both"/>
         <w:rPr>
           <w:rFonts w:asciiTheme="majorHAnsi" w:hAnsiTheme="majorHAnsi" w:cstheme="majorHAnsi"/>
           <w:color w:val="FF0000"/>
@@ -122,7 +131,6 @@
     </w:p>
     <w:p>
       <w:pPr>
-        <w:jc w:val="both"/>
         <w:rPr>
           <w:rFonts w:asciiTheme="majorHAnsi" w:hAnsiTheme="majorHAnsi" w:cstheme="majorHAnsi"/>
         </w:rPr>
@@ -136,7 +144,6 @@
     </w:p>
     <w:p>
       <w:pPr>
-        <w:jc w:val="both"/>
         <w:rPr>
           <w:rFonts w:asciiTheme="majorHAnsi" w:hAnsiTheme="majorHAnsi" w:cstheme="majorHAnsi"/>
         </w:rPr>
@@ -150,7 +157,6 @@
     </w:p>
     <w:p>
       <w:pPr>
-        <w:jc w:val="both"/>
         <w:rPr>
           <w:rFonts w:asciiTheme="majorHAnsi" w:hAnsiTheme="majorHAnsi" w:cstheme="majorHAnsi"/>
         </w:rPr>
@@ -164,7 +170,6 @@
     </w:p>
     <w:p>
       <w:pPr>
-        <w:jc w:val="both"/>
         <w:rPr>
           <w:rFonts w:asciiTheme="majorHAnsi" w:hAnsiTheme="majorHAnsi" w:cstheme="majorHAnsi"/>
         </w:rPr>
@@ -178,7 +183,6 @@
     </w:p>
     <w:p>
       <w:pPr>
-        <w:jc w:val="both"/>
         <w:rPr>
           <w:rFonts w:asciiTheme="majorHAnsi" w:hAnsiTheme="majorHAnsi" w:cstheme="majorHAnsi"/>
         </w:rPr>
@@ -192,7 +196,6 @@
     </w:p>
     <w:p>
       <w:pPr>
-        <w:jc w:val="both"/>
         <w:rPr>
           <w:rFonts w:asciiTheme="majorHAnsi" w:hAnsiTheme="majorHAnsi" w:cstheme="majorHAnsi"/>
         </w:rPr>
@@ -206,7 +209,6 @@
     </w:p>
     <w:p>
       <w:pPr>
-        <w:jc w:val="both"/>
         <w:rPr>
           <w:rFonts w:asciiTheme="majorHAnsi" w:hAnsiTheme="majorHAnsi" w:cstheme="majorHAnsi"/>
         </w:rPr>
@@ -232,7 +234,6 @@
     </w:p>
     <w:p>
       <w:pPr>
-        <w:jc w:val="both"/>
         <w:rPr>
           <w:rFonts w:asciiTheme="majorHAnsi" w:hAnsiTheme="majorHAnsi" w:cstheme="majorHAnsi"/>
         </w:rPr>
@@ -252,33 +253,19 @@
     </w:p>
     <w:p>
       <w:pPr>
-        <w:jc w:val="both"/>
-        <w:rPr>
-          <w:rFonts w:asciiTheme="majorHAnsi" w:hAnsiTheme="majorHAnsi" w:cstheme="majorHAnsi"/>
-        </w:rPr>
-      </w:pPr>
-      <w:r>
-        <w:rPr>
-          <w:rFonts w:asciiTheme="majorHAnsi" w:hAnsiTheme="majorHAnsi" w:cstheme="majorHAnsi"/>
-        </w:rPr>
-        <w:t xml:space="preserve">- Utilizar no design do sistema, </w:t>
-      </w:r>
-      <w:r>
-        <w:rPr>
-          <w:rFonts w:asciiTheme="majorHAnsi" w:hAnsiTheme="majorHAnsi" w:cstheme="majorHAnsi"/>
-        </w:rPr>
-        <w:t xml:space="preserve">com </w:t>
-      </w:r>
-      <w:r>
-        <w:rPr>
-          <w:rFonts w:asciiTheme="majorHAnsi" w:hAnsiTheme="majorHAnsi" w:cstheme="majorHAnsi"/>
-        </w:rPr>
-        <w:t>as cores de acordo com a logo da Universidade.</w:t>
-      </w:r>
-    </w:p>
-    <w:p>
-      <w:pPr>
-        <w:jc w:val="both"/>
+        <w:rPr>
+          <w:rFonts w:asciiTheme="majorHAnsi" w:hAnsiTheme="majorHAnsi" w:cstheme="majorHAnsi"/>
+        </w:rPr>
+      </w:pPr>
+      <w:r>
+        <w:rPr>
+          <w:rFonts w:asciiTheme="majorHAnsi" w:hAnsiTheme="majorHAnsi" w:cstheme="majorHAnsi"/>
+        </w:rPr>
+        <w:t>- Utilizar no design do sistema, as cores de acordo com a logo da Universidade.</w:t>
+      </w:r>
+    </w:p>
+    <w:p>
+      <w:pPr>
         <w:rPr>
           <w:rFonts w:asciiTheme="majorHAnsi" w:hAnsiTheme="majorHAnsi" w:cstheme="majorHAnsi"/>
         </w:rPr>
@@ -292,39 +279,172 @@
     </w:p>
     <w:p>
       <w:pPr>
-        <w:jc w:val="both"/>
-        <w:rPr>
-          <w:rFonts w:asciiTheme="majorHAnsi" w:hAnsiTheme="majorHAnsi" w:cstheme="majorHAnsi"/>
-          <w:color w:val="FF0000"/>
-        </w:rPr>
-      </w:pPr>
-      <w:r>
-        <w:rPr>
-          <w:rFonts w:asciiTheme="majorHAnsi" w:hAnsiTheme="majorHAnsi" w:cstheme="majorHAnsi"/>
-          <w:color w:val="FF0000"/>
-        </w:rPr>
-        <w:t xml:space="preserve">- Gerar relatório semanal do professor e turma que esteve no </w:t>
-      </w:r>
-      <w:r>
-        <w:rPr>
-          <w:rFonts w:asciiTheme="majorHAnsi" w:hAnsiTheme="majorHAnsi" w:cstheme="majorHAnsi"/>
-          <w:color w:val="FF0000"/>
-        </w:rPr>
-        <w:t>local</w:t>
-      </w:r>
-      <w:r>
-        <w:rPr>
-          <w:rFonts w:asciiTheme="majorHAnsi" w:hAnsiTheme="majorHAnsi" w:cstheme="majorHAnsi"/>
-          <w:color w:val="FF0000"/>
+        <w:rPr>
+          <w:rFonts w:asciiTheme="majorHAnsi" w:hAnsiTheme="majorHAnsi" w:cstheme="majorHAnsi"/>
+        </w:rPr>
+      </w:pPr>
+      <w:r>
+        <w:rPr>
+          <w:rFonts w:asciiTheme="majorHAnsi" w:hAnsiTheme="majorHAnsi" w:cstheme="majorHAnsi"/>
+        </w:rPr>
+        <w:t>- Gerar relatório.</w:t>
+      </w:r>
+    </w:p>
+    <w:p>
+      <w:pPr>
+        <w:rPr>
+          <w:rFonts w:asciiTheme="majorHAnsi" w:hAnsiTheme="majorHAnsi" w:cstheme="majorHAnsi"/>
+          <w:sz w:val="28"/>
+        </w:rPr>
+      </w:pPr>
+      <w:r>
+        <w:rPr>
+          <w:rFonts w:asciiTheme="majorHAnsi" w:hAnsiTheme="majorHAnsi" w:cstheme="majorHAnsi"/>
+          <w:sz w:val="28"/>
+        </w:rPr>
+        <w:t xml:space="preserve">(Requisitos </w:t>
+      </w:r>
+      <w:r>
+        <w:rPr>
+          <w:rFonts w:asciiTheme="majorHAnsi" w:hAnsiTheme="majorHAnsi" w:cstheme="majorHAnsi"/>
+          <w:sz w:val="28"/>
+        </w:rPr>
+        <w:t xml:space="preserve">não </w:t>
+      </w:r>
+      <w:r>
+        <w:rPr>
+          <w:rFonts w:asciiTheme="majorHAnsi" w:hAnsiTheme="majorHAnsi" w:cstheme="majorHAnsi"/>
+          <w:sz w:val="28"/>
+        </w:rPr>
+        <w:t>Funcionais)</w:t>
+      </w:r>
+    </w:p>
+    <w:p>
+      <w:pPr>
+        <w:rPr>
+          <w:rFonts w:asciiTheme="majorHAnsi" w:hAnsiTheme="majorHAnsi" w:cstheme="majorHAnsi"/>
+        </w:rPr>
+      </w:pPr>
+      <w:r>
+        <w:rPr>
+          <w:rFonts w:asciiTheme="majorHAnsi" w:hAnsiTheme="majorHAnsi" w:cstheme="majorHAnsi"/>
+        </w:rPr>
+        <w:t xml:space="preserve">- </w:t>
+      </w:r>
+      <w:proofErr w:type="spellStart"/>
+      <w:r>
+        <w:rPr>
+          <w:rFonts w:asciiTheme="majorHAnsi" w:hAnsiTheme="majorHAnsi" w:cstheme="majorHAnsi"/>
+        </w:rPr>
+        <w:t>Frontend</w:t>
+      </w:r>
+      <w:proofErr w:type="spellEnd"/>
+      <w:r>
+        <w:rPr>
+          <w:rFonts w:asciiTheme="majorHAnsi" w:hAnsiTheme="majorHAnsi" w:cstheme="majorHAnsi"/>
+        </w:rPr>
+        <w:t xml:space="preserve">: </w:t>
+      </w:r>
+      <w:proofErr w:type="spellStart"/>
+      <w:r>
+        <w:rPr>
+          <w:rFonts w:asciiTheme="majorHAnsi" w:hAnsiTheme="majorHAnsi" w:cstheme="majorHAnsi"/>
+        </w:rPr>
+        <w:t>React</w:t>
+      </w:r>
+      <w:proofErr w:type="spellEnd"/>
+      <w:r>
+        <w:rPr>
+          <w:rFonts w:asciiTheme="majorHAnsi" w:hAnsiTheme="majorHAnsi" w:cstheme="majorHAnsi"/>
         </w:rPr>
         <w:t>.</w:t>
+      </w:r>
+    </w:p>
+    <w:p>
+      <w:pPr>
+        <w:rPr>
+          <w:rFonts w:asciiTheme="majorHAnsi" w:hAnsiTheme="majorHAnsi" w:cstheme="majorHAnsi"/>
+        </w:rPr>
+      </w:pPr>
+      <w:r>
+        <w:rPr>
+          <w:rFonts w:asciiTheme="majorHAnsi" w:hAnsiTheme="majorHAnsi" w:cstheme="majorHAnsi"/>
+        </w:rPr>
+        <w:t xml:space="preserve">- </w:t>
+      </w:r>
+      <w:proofErr w:type="spellStart"/>
+      <w:r>
+        <w:rPr>
+          <w:rFonts w:asciiTheme="majorHAnsi" w:hAnsiTheme="majorHAnsi" w:cstheme="majorHAnsi"/>
+        </w:rPr>
+        <w:t>Backend</w:t>
+      </w:r>
+      <w:proofErr w:type="spellEnd"/>
+      <w:r>
+        <w:rPr>
+          <w:rFonts w:asciiTheme="majorHAnsi" w:hAnsiTheme="majorHAnsi" w:cstheme="majorHAnsi"/>
+        </w:rPr>
+        <w:t xml:space="preserve">: </w:t>
+      </w:r>
+      <w:proofErr w:type="spellStart"/>
+      <w:r>
+        <w:rPr>
+          <w:rFonts w:asciiTheme="majorHAnsi" w:hAnsiTheme="majorHAnsi" w:cstheme="majorHAnsi"/>
+        </w:rPr>
+        <w:t>NodeJS</w:t>
+      </w:r>
+      <w:proofErr w:type="spellEnd"/>
+      <w:r>
+        <w:rPr>
+          <w:rFonts w:asciiTheme="majorHAnsi" w:hAnsiTheme="majorHAnsi" w:cstheme="majorHAnsi"/>
+        </w:rPr>
+        <w:t>.</w:t>
+      </w:r>
+    </w:p>
+    <w:p>
+      <w:pPr>
+        <w:rPr>
+          <w:rFonts w:asciiTheme="majorHAnsi" w:hAnsiTheme="majorHAnsi" w:cstheme="majorHAnsi"/>
+        </w:rPr>
+      </w:pPr>
+      <w:r>
+        <w:rPr>
+          <w:rFonts w:asciiTheme="majorHAnsi" w:hAnsiTheme="majorHAnsi" w:cstheme="majorHAnsi"/>
+        </w:rPr>
+        <w:t xml:space="preserve">- Banco de Dados: </w:t>
+      </w:r>
+      <w:proofErr w:type="spellStart"/>
+      <w:r>
+        <w:rPr>
+          <w:rFonts w:asciiTheme="majorHAnsi" w:hAnsiTheme="majorHAnsi" w:cstheme="majorHAnsi"/>
+        </w:rPr>
+        <w:t>Postgres</w:t>
+      </w:r>
+      <w:proofErr w:type="spellEnd"/>
+      <w:r>
+        <w:rPr>
+          <w:rFonts w:asciiTheme="majorHAnsi" w:hAnsiTheme="majorHAnsi" w:cstheme="majorHAnsi"/>
+        </w:rPr>
+        <w:t>.</w:t>
+      </w:r>
+    </w:p>
+    <w:p>
+      <w:pPr>
+        <w:rPr>
+          <w:rFonts w:asciiTheme="majorHAnsi" w:hAnsiTheme="majorHAnsi" w:cstheme="majorHAnsi"/>
+        </w:rPr>
+      </w:pPr>
+      <w:r>
+        <w:rPr>
+          <w:rFonts w:asciiTheme="majorHAnsi" w:hAnsiTheme="majorHAnsi" w:cstheme="majorHAnsi"/>
+        </w:rPr>
+        <w:t>- Gerenciamento de sessão:</w:t>
       </w:r>
       <w:bookmarkStart w:id="0" w:name="_GoBack"/>
       <w:bookmarkEnd w:id="0"/>
     </w:p>
     <w:p>
       <w:pPr>
-        <w:jc w:val="both"/>
         <w:rPr>
           <w:rFonts w:asciiTheme="majorHAnsi" w:hAnsiTheme="majorHAnsi" w:cstheme="majorHAnsi"/>
         </w:rPr>

</xml_diff>

<commit_message>
Alteração de idioma API Rest.
</commit_message>
<xml_diff>
--- a/Documentação/Levantamento de Requisitos.docx
+++ b/Documentação/Levantamento de Requisitos.docx
@@ -242,223 +242,259 @@
           <w:rFonts w:asciiTheme="majorHAnsi" w:hAnsiTheme="majorHAnsi" w:cstheme="majorHAnsi"/>
         </w:rPr>
       </w:pPr>
-      <w:r>
-        <w:rPr>
-          <w:rFonts w:asciiTheme="majorHAnsi" w:hAnsiTheme="majorHAnsi" w:cstheme="majorHAnsi"/>
-        </w:rPr>
-        <w:t>- Utilizar no design do sistema, as cores de acordo com a logo da Universidade.</w:t>
-      </w:r>
-    </w:p>
-    <w:p>
-      <w:pPr>
-        <w:rPr>
-          <w:rFonts w:asciiTheme="majorHAnsi" w:hAnsiTheme="majorHAnsi" w:cstheme="majorHAnsi"/>
-        </w:rPr>
-      </w:pPr>
-      <w:r>
-        <w:rPr>
-          <w:rFonts w:asciiTheme="majorHAnsi" w:hAnsiTheme="majorHAnsi" w:cstheme="majorHAnsi"/>
-        </w:rPr>
-        <w:t>- Não permitir que o Aluno tenha acesso ao sistema.</w:t>
-      </w:r>
-    </w:p>
-    <w:p>
-      <w:pPr>
-        <w:rPr>
-          <w:rFonts w:asciiTheme="majorHAnsi" w:hAnsiTheme="majorHAnsi" w:cstheme="majorHAnsi"/>
-        </w:rPr>
-      </w:pPr>
-      <w:r>
-        <w:rPr>
-          <w:rFonts w:asciiTheme="majorHAnsi" w:hAnsiTheme="majorHAnsi" w:cstheme="majorHAnsi"/>
-        </w:rPr>
-        <w:t>- Gerar relatório.</w:t>
-      </w:r>
-    </w:p>
-    <w:p>
-      <w:pPr>
-        <w:rPr>
-          <w:rFonts w:asciiTheme="majorHAnsi" w:hAnsiTheme="majorHAnsi" w:cstheme="majorHAnsi"/>
-          <w:sz w:val="28"/>
-        </w:rPr>
-      </w:pPr>
-      <w:r>
-        <w:rPr>
-          <w:rFonts w:asciiTheme="majorHAnsi" w:hAnsiTheme="majorHAnsi" w:cstheme="majorHAnsi"/>
-          <w:sz w:val="28"/>
-        </w:rPr>
-        <w:t>(Requisitos não Funcionais)</w:t>
-      </w:r>
-    </w:p>
-    <w:p>
-      <w:pPr>
-        <w:rPr>
-          <w:rFonts w:asciiTheme="majorHAnsi" w:hAnsiTheme="majorHAnsi" w:cstheme="majorHAnsi"/>
-        </w:rPr>
-      </w:pPr>
-      <w:r>
-        <w:rPr>
-          <w:rFonts w:asciiTheme="majorHAnsi" w:hAnsiTheme="majorHAnsi" w:cstheme="majorHAnsi"/>
-        </w:rPr>
-        <w:t xml:space="preserve">- </w:t>
-      </w:r>
-      <w:proofErr w:type="spellStart"/>
-      <w:r>
-        <w:rPr>
-          <w:rFonts w:asciiTheme="majorHAnsi" w:hAnsiTheme="majorHAnsi" w:cstheme="majorHAnsi"/>
-        </w:rPr>
-        <w:t>Frontend</w:t>
-      </w:r>
-      <w:proofErr w:type="spellEnd"/>
-      <w:r>
-        <w:rPr>
-          <w:rFonts w:asciiTheme="majorHAnsi" w:hAnsiTheme="majorHAnsi" w:cstheme="majorHAnsi"/>
-        </w:rPr>
-        <w:t xml:space="preserve">: </w:t>
-      </w:r>
-      <w:proofErr w:type="spellStart"/>
-      <w:r>
-        <w:rPr>
-          <w:rFonts w:asciiTheme="majorHAnsi" w:hAnsiTheme="majorHAnsi" w:cstheme="majorHAnsi"/>
-        </w:rPr>
-        <w:t>React</w:t>
-      </w:r>
-      <w:proofErr w:type="spellEnd"/>
-      <w:r>
-        <w:rPr>
-          <w:rFonts w:asciiTheme="majorHAnsi" w:hAnsiTheme="majorHAnsi" w:cstheme="majorHAnsi"/>
-        </w:rPr>
-        <w:t>.</w:t>
-      </w:r>
-    </w:p>
-    <w:p>
-      <w:pPr>
-        <w:rPr>
-          <w:rFonts w:asciiTheme="majorHAnsi" w:hAnsiTheme="majorHAnsi" w:cstheme="majorHAnsi"/>
-        </w:rPr>
-      </w:pPr>
-      <w:r>
-        <w:rPr>
-          <w:rFonts w:asciiTheme="majorHAnsi" w:hAnsiTheme="majorHAnsi" w:cstheme="majorHAnsi"/>
-        </w:rPr>
-        <w:t xml:space="preserve">- </w:t>
-      </w:r>
-      <w:proofErr w:type="spellStart"/>
-      <w:r>
-        <w:rPr>
-          <w:rFonts w:asciiTheme="majorHAnsi" w:hAnsiTheme="majorHAnsi" w:cstheme="majorHAnsi"/>
-        </w:rPr>
-        <w:t>Backend</w:t>
-      </w:r>
-      <w:proofErr w:type="spellEnd"/>
-      <w:r>
-        <w:rPr>
-          <w:rFonts w:asciiTheme="majorHAnsi" w:hAnsiTheme="majorHAnsi" w:cstheme="majorHAnsi"/>
-        </w:rPr>
-        <w:t xml:space="preserve">: </w:t>
-      </w:r>
-      <w:proofErr w:type="spellStart"/>
-      <w:r>
-        <w:rPr>
-          <w:rFonts w:asciiTheme="majorHAnsi" w:hAnsiTheme="majorHAnsi" w:cstheme="majorHAnsi"/>
-        </w:rPr>
-        <w:t>NodeJS</w:t>
-      </w:r>
-      <w:proofErr w:type="spellEnd"/>
-      <w:r>
-        <w:rPr>
-          <w:rFonts w:asciiTheme="majorHAnsi" w:hAnsiTheme="majorHAnsi" w:cstheme="majorHAnsi"/>
-        </w:rPr>
-        <w:t>.</w:t>
-      </w:r>
-    </w:p>
-    <w:p>
-      <w:pPr>
-        <w:rPr>
-          <w:rFonts w:asciiTheme="majorHAnsi" w:hAnsiTheme="majorHAnsi" w:cstheme="majorHAnsi"/>
-        </w:rPr>
-      </w:pPr>
-      <w:r>
-        <w:rPr>
-          <w:rFonts w:asciiTheme="majorHAnsi" w:hAnsiTheme="majorHAnsi" w:cstheme="majorHAnsi"/>
-        </w:rPr>
-        <w:t xml:space="preserve">- Banco de Dados: </w:t>
-      </w:r>
-      <w:proofErr w:type="spellStart"/>
-      <w:r>
-        <w:rPr>
-          <w:rFonts w:asciiTheme="majorHAnsi" w:hAnsiTheme="majorHAnsi" w:cstheme="majorHAnsi"/>
-        </w:rPr>
-        <w:t>Postgres</w:t>
-      </w:r>
-      <w:proofErr w:type="spellEnd"/>
-      <w:r>
-        <w:rPr>
-          <w:rFonts w:asciiTheme="majorHAnsi" w:hAnsiTheme="majorHAnsi" w:cstheme="majorHAnsi"/>
-        </w:rPr>
-        <w:t>.</w:t>
-      </w:r>
-    </w:p>
-    <w:p>
-      <w:pPr>
-        <w:rPr>
-          <w:rFonts w:asciiTheme="majorHAnsi" w:hAnsiTheme="majorHAnsi" w:cstheme="majorHAnsi"/>
-        </w:rPr>
-      </w:pPr>
-      <w:r>
-        <w:rPr>
-          <w:rFonts w:asciiTheme="majorHAnsi" w:hAnsiTheme="majorHAnsi" w:cstheme="majorHAnsi"/>
-        </w:rPr>
-        <w:t>- Gerenciamento de sessão:</w:t>
-      </w:r>
-      <w:r>
-        <w:rPr>
-          <w:rFonts w:asciiTheme="majorHAnsi" w:hAnsiTheme="majorHAnsi" w:cstheme="majorHAnsi"/>
-        </w:rPr>
-        <w:t xml:space="preserve"> </w:t>
-      </w:r>
-      <w:proofErr w:type="spellStart"/>
-      <w:r>
-        <w:rPr>
-          <w:rFonts w:asciiTheme="majorHAnsi" w:hAnsiTheme="majorHAnsi" w:cstheme="majorHAnsi"/>
-        </w:rPr>
-        <w:t>Json</w:t>
-      </w:r>
-      <w:proofErr w:type="spellEnd"/>
-      <w:r>
-        <w:rPr>
-          <w:rFonts w:asciiTheme="majorHAnsi" w:hAnsiTheme="majorHAnsi" w:cstheme="majorHAnsi"/>
-        </w:rPr>
-        <w:t xml:space="preserve"> Web Token</w:t>
-      </w:r>
-      <w:r>
-        <w:rPr>
-          <w:rFonts w:asciiTheme="majorHAnsi" w:hAnsiTheme="majorHAnsi" w:cstheme="majorHAnsi"/>
-        </w:rPr>
-        <w:t>.</w:t>
-      </w:r>
-    </w:p>
-    <w:p>
-      <w:pPr>
-        <w:rPr>
-          <w:rFonts w:asciiTheme="majorHAnsi" w:hAnsiTheme="majorHAnsi" w:cstheme="majorHAnsi"/>
-        </w:rPr>
-      </w:pPr>
-      <w:r>
-        <w:rPr>
-          <w:rFonts w:asciiTheme="majorHAnsi" w:hAnsiTheme="majorHAnsi" w:cstheme="majorHAnsi"/>
-        </w:rPr>
-        <w:t>- Gerenciamento de Banco de Dados: Knex.Js</w:t>
-      </w:r>
       <w:bookmarkStart w:id="0" w:name="_GoBack"/>
       <w:bookmarkEnd w:id="0"/>
-    </w:p>
-    <w:p>
-      <w:pPr>
-        <w:rPr>
-          <w:rFonts w:asciiTheme="majorHAnsi" w:hAnsiTheme="majorHAnsi" w:cstheme="majorHAnsi"/>
-        </w:rPr>
-      </w:pPr>
+      <w:r>
+        <w:rPr>
+          <w:rFonts w:asciiTheme="majorHAnsi" w:hAnsiTheme="majorHAnsi" w:cstheme="majorHAnsi"/>
+        </w:rPr>
+        <w:t>- Não permitir que o Aluno tenha acesso ao sistema.</w:t>
+      </w:r>
+    </w:p>
+    <w:p>
+      <w:pPr>
+        <w:rPr>
+          <w:rFonts w:asciiTheme="majorHAnsi" w:hAnsiTheme="majorHAnsi" w:cstheme="majorHAnsi"/>
+        </w:rPr>
+      </w:pPr>
+      <w:r>
+        <w:rPr>
+          <w:rFonts w:asciiTheme="majorHAnsi" w:hAnsiTheme="majorHAnsi" w:cstheme="majorHAnsi"/>
+        </w:rPr>
+        <w:t>- Gerar relatório.</w:t>
+      </w:r>
+    </w:p>
+    <w:p>
+      <w:pPr>
+        <w:rPr>
+          <w:rFonts w:asciiTheme="majorHAnsi" w:hAnsiTheme="majorHAnsi" w:cstheme="majorHAnsi"/>
+          <w:sz w:val="28"/>
+        </w:rPr>
+      </w:pPr>
+      <w:r>
+        <w:rPr>
+          <w:rFonts w:asciiTheme="majorHAnsi" w:hAnsiTheme="majorHAnsi" w:cstheme="majorHAnsi"/>
+          <w:sz w:val="28"/>
+        </w:rPr>
+        <w:t>(Requisitos não Funcionais)</w:t>
+      </w:r>
+    </w:p>
+    <w:p>
+      <w:pPr>
+        <w:rPr>
+          <w:rFonts w:asciiTheme="majorHAnsi" w:hAnsiTheme="majorHAnsi" w:cstheme="majorHAnsi"/>
+        </w:rPr>
+      </w:pPr>
+      <w:r>
+        <w:rPr>
+          <w:rFonts w:asciiTheme="majorHAnsi" w:hAnsiTheme="majorHAnsi" w:cstheme="majorHAnsi"/>
+        </w:rPr>
+        <w:t xml:space="preserve">- </w:t>
+      </w:r>
+      <w:proofErr w:type="spellStart"/>
+      <w:r>
+        <w:rPr>
+          <w:rFonts w:asciiTheme="majorHAnsi" w:hAnsiTheme="majorHAnsi" w:cstheme="majorHAnsi"/>
+        </w:rPr>
+        <w:t>Frontend</w:t>
+      </w:r>
+      <w:proofErr w:type="spellEnd"/>
+      <w:r>
+        <w:rPr>
+          <w:rFonts w:asciiTheme="majorHAnsi" w:hAnsiTheme="majorHAnsi" w:cstheme="majorHAnsi"/>
+        </w:rPr>
+        <w:t xml:space="preserve">: </w:t>
+      </w:r>
+      <w:proofErr w:type="spellStart"/>
+      <w:r>
+        <w:rPr>
+          <w:rFonts w:asciiTheme="majorHAnsi" w:hAnsiTheme="majorHAnsi" w:cstheme="majorHAnsi"/>
+        </w:rPr>
+        <w:t>React</w:t>
+      </w:r>
+      <w:proofErr w:type="spellEnd"/>
+      <w:r>
+        <w:rPr>
+          <w:rFonts w:asciiTheme="majorHAnsi" w:hAnsiTheme="majorHAnsi" w:cstheme="majorHAnsi"/>
+        </w:rPr>
+        <w:t>.</w:t>
+      </w:r>
+    </w:p>
+    <w:p>
+      <w:pPr>
+        <w:rPr>
+          <w:rFonts w:asciiTheme="majorHAnsi" w:hAnsiTheme="majorHAnsi" w:cstheme="majorHAnsi"/>
+        </w:rPr>
+      </w:pPr>
+      <w:r>
+        <w:rPr>
+          <w:rFonts w:asciiTheme="majorHAnsi" w:hAnsiTheme="majorHAnsi" w:cstheme="majorHAnsi"/>
+        </w:rPr>
+        <w:t xml:space="preserve">- </w:t>
+      </w:r>
+      <w:proofErr w:type="spellStart"/>
+      <w:r>
+        <w:rPr>
+          <w:rFonts w:asciiTheme="majorHAnsi" w:hAnsiTheme="majorHAnsi" w:cstheme="majorHAnsi"/>
+        </w:rPr>
+        <w:t>Backend</w:t>
+      </w:r>
+      <w:proofErr w:type="spellEnd"/>
+      <w:r>
+        <w:rPr>
+          <w:rFonts w:asciiTheme="majorHAnsi" w:hAnsiTheme="majorHAnsi" w:cstheme="majorHAnsi"/>
+        </w:rPr>
+        <w:t xml:space="preserve">: </w:t>
+      </w:r>
+      <w:proofErr w:type="spellStart"/>
+      <w:r>
+        <w:rPr>
+          <w:rFonts w:asciiTheme="majorHAnsi" w:hAnsiTheme="majorHAnsi" w:cstheme="majorHAnsi"/>
+        </w:rPr>
+        <w:t>NodeJS</w:t>
+      </w:r>
+      <w:proofErr w:type="spellEnd"/>
+      <w:r>
+        <w:rPr>
+          <w:rFonts w:asciiTheme="majorHAnsi" w:hAnsiTheme="majorHAnsi" w:cstheme="majorHAnsi"/>
+        </w:rPr>
+        <w:t>.</w:t>
+      </w:r>
+    </w:p>
+    <w:p>
+      <w:pPr>
+        <w:rPr>
+          <w:rFonts w:asciiTheme="majorHAnsi" w:hAnsiTheme="majorHAnsi" w:cstheme="majorHAnsi"/>
+        </w:rPr>
+      </w:pPr>
+      <w:r>
+        <w:rPr>
+          <w:rFonts w:asciiTheme="majorHAnsi" w:hAnsiTheme="majorHAnsi" w:cstheme="majorHAnsi"/>
+        </w:rPr>
+        <w:t xml:space="preserve">- Banco de Dados: </w:t>
+      </w:r>
+      <w:proofErr w:type="spellStart"/>
+      <w:r>
+        <w:rPr>
+          <w:rFonts w:asciiTheme="majorHAnsi" w:hAnsiTheme="majorHAnsi" w:cstheme="majorHAnsi"/>
+        </w:rPr>
+        <w:t>Postgres</w:t>
+      </w:r>
+      <w:proofErr w:type="spellEnd"/>
+      <w:r>
+        <w:rPr>
+          <w:rFonts w:asciiTheme="majorHAnsi" w:hAnsiTheme="majorHAnsi" w:cstheme="majorHAnsi"/>
+        </w:rPr>
+        <w:t>.</w:t>
+      </w:r>
+    </w:p>
+    <w:p>
+      <w:pPr>
+        <w:rPr>
+          <w:rFonts w:asciiTheme="majorHAnsi" w:hAnsiTheme="majorHAnsi" w:cstheme="majorHAnsi"/>
+        </w:rPr>
+      </w:pPr>
+      <w:r>
+        <w:rPr>
+          <w:rFonts w:asciiTheme="majorHAnsi" w:hAnsiTheme="majorHAnsi" w:cstheme="majorHAnsi"/>
+        </w:rPr>
+        <w:t>- Gerenciamento de sessão:</w:t>
+      </w:r>
+      <w:r>
+        <w:rPr>
+          <w:rFonts w:asciiTheme="majorHAnsi" w:hAnsiTheme="majorHAnsi" w:cstheme="majorHAnsi"/>
+        </w:rPr>
+        <w:t xml:space="preserve"> </w:t>
+      </w:r>
+      <w:proofErr w:type="spellStart"/>
+      <w:r>
+        <w:rPr>
+          <w:rFonts w:asciiTheme="majorHAnsi" w:hAnsiTheme="majorHAnsi" w:cstheme="majorHAnsi"/>
+        </w:rPr>
+        <w:t>Json</w:t>
+      </w:r>
+      <w:proofErr w:type="spellEnd"/>
+      <w:r>
+        <w:rPr>
+          <w:rFonts w:asciiTheme="majorHAnsi" w:hAnsiTheme="majorHAnsi" w:cstheme="majorHAnsi"/>
+        </w:rPr>
+        <w:t xml:space="preserve"> Web Token</w:t>
+      </w:r>
+      <w:r>
+        <w:rPr>
+          <w:rFonts w:asciiTheme="majorHAnsi" w:hAnsiTheme="majorHAnsi" w:cstheme="majorHAnsi"/>
+        </w:rPr>
+        <w:t>.</w:t>
+      </w:r>
+    </w:p>
+    <w:p>
+      <w:pPr>
+        <w:rPr>
+          <w:rFonts w:asciiTheme="majorHAnsi" w:hAnsiTheme="majorHAnsi" w:cstheme="majorHAnsi"/>
+        </w:rPr>
+      </w:pPr>
+      <w:r>
+        <w:rPr>
+          <w:rFonts w:asciiTheme="majorHAnsi" w:hAnsiTheme="majorHAnsi" w:cstheme="majorHAnsi"/>
+        </w:rPr>
+        <w:t>- Gerenciamento de Banco de Dados: Knex.Js</w:t>
+      </w:r>
+    </w:p>
+    <w:p>
+      <w:pPr>
+        <w:rPr>
+          <w:rFonts w:asciiTheme="majorHAnsi" w:hAnsiTheme="majorHAnsi" w:cstheme="majorHAnsi"/>
+        </w:rPr>
+      </w:pPr>
+      <w:r>
+        <w:rPr>
+          <w:rFonts w:asciiTheme="majorHAnsi" w:hAnsiTheme="majorHAnsi" w:cstheme="majorHAnsi"/>
+        </w:rPr>
+        <w:t xml:space="preserve">- Validação API </w:t>
+      </w:r>
+      <w:proofErr w:type="spellStart"/>
+      <w:r>
+        <w:rPr>
+          <w:rFonts w:asciiTheme="majorHAnsi" w:hAnsiTheme="majorHAnsi" w:cstheme="majorHAnsi"/>
+        </w:rPr>
+        <w:t>Rest</w:t>
+      </w:r>
+      <w:proofErr w:type="spellEnd"/>
+      <w:r>
+        <w:rPr>
+          <w:rFonts w:asciiTheme="majorHAnsi" w:hAnsiTheme="majorHAnsi" w:cstheme="majorHAnsi"/>
+        </w:rPr>
+        <w:t xml:space="preserve">: </w:t>
+      </w:r>
+      <w:proofErr w:type="spellStart"/>
+      <w:r>
+        <w:rPr>
+          <w:rFonts w:asciiTheme="majorHAnsi" w:hAnsiTheme="majorHAnsi" w:cstheme="majorHAnsi"/>
+        </w:rPr>
+        <w:t>Insomnia</w:t>
+      </w:r>
+      <w:proofErr w:type="spellEnd"/>
+    </w:p>
+    <w:p>
+      <w:pPr>
+        <w:rPr>
+          <w:rFonts w:asciiTheme="majorHAnsi" w:hAnsiTheme="majorHAnsi" w:cstheme="majorHAnsi"/>
+        </w:rPr>
+      </w:pPr>
+      <w:r>
+        <w:rPr>
+          <w:rFonts w:asciiTheme="majorHAnsi" w:hAnsiTheme="majorHAnsi" w:cstheme="majorHAnsi"/>
+        </w:rPr>
+        <w:t xml:space="preserve">- Documentação Teste: </w:t>
+      </w:r>
+      <w:proofErr w:type="spellStart"/>
+      <w:r>
+        <w:rPr>
+          <w:rFonts w:asciiTheme="majorHAnsi" w:hAnsiTheme="majorHAnsi" w:cstheme="majorHAnsi"/>
+        </w:rPr>
+        <w:t>TestLink</w:t>
+      </w:r>
+      <w:proofErr w:type="spellEnd"/>
     </w:p>
     <w:sectPr>
       <w:pgSz w:w="11906" w:h="16838"/>

</xml_diff>